<commit_message>
Create frontend with Angular
</commit_message>
<xml_diff>
--- a/Instruction.docx
+++ b/Instruction.docx
@@ -3731,12 +3731,7 @@
     </w:p>
     <w:p>
       <w:r>
-        <w:t>@GeneratedValue: Cung cấp tính năng c</w:t>
-      </w:r>
-      <w:bookmarkStart w:id="0" w:name="_GoBack"/>
-      <w:bookmarkEnd w:id="0"/>
-      <w:r>
-        <w:t>ách thức tạo giá trị cho khóa chính.</w:t>
+        <w:t>@GeneratedValue: Cung cấp tính năng cách thức tạo giá trị cho khóa chính.</w:t>
       </w:r>
     </w:p>
     <w:p>
@@ -3824,6 +3819,34 @@
       </w:r>
     </w:p>
     <w:p/>
+    <w:p>
+      <w:pPr>
+        <w:rPr>
+          <w:lang w:val="en-US"/>
+        </w:rPr>
+      </w:pPr>
+      <w:r>
+        <w:rPr>
+          <w:lang w:val="en-US"/>
+        </w:rPr>
+        <w:t>Tạo các repository</w:t>
+      </w:r>
+      <w:bookmarkStart w:id="0" w:name="_GoBack"/>
+      <w:bookmarkEnd w:id="0"/>
+    </w:p>
+    <w:p>
+      <w:pPr>
+        <w:rPr>
+          <w:lang w:val="en-US"/>
+        </w:rPr>
+      </w:pPr>
+      <w:r>
+        <w:rPr>
+          <w:lang w:val="en-US"/>
+        </w:rPr>
+        <w:t>Tạo các controller</w:t>
+      </w:r>
+    </w:p>
     <w:p>
       <w:pPr>
         <w:rPr>
@@ -7632,7 +7655,7 @@
 </file>
 
 <file path=customXml/itemProps1.xml><?xml version="1.0" encoding="utf-8"?>
-<ds:datastoreItem xmlns:ds="http://schemas.openxmlformats.org/officeDocument/2006/customXml" ds:itemID="{47B8F3BD-EADB-409B-B917-7C0D52A7D7E5}">
+<ds:datastoreItem xmlns:ds="http://schemas.openxmlformats.org/officeDocument/2006/customXml" ds:itemID="{5658FBDF-6F17-404D-BC9E-32D357F9A82A}">
   <ds:schemaRefs>
     <ds:schemaRef ds:uri="http://schemas.openxmlformats.org/officeDocument/2006/bibliography"/>
   </ds:schemaRefs>

</xml_diff>